<commit_message>
adding refrences available upon request
</commit_message>
<xml_diff>
--- a/Resume.docx
+++ b/Resume.docx
@@ -11,8 +11,6 @@
           <w:szCs w:val="16"/>
         </w:rPr>
       </w:pPr>
-      <w:bookmarkStart w:id="0" w:name="_GoBack"/>
-      <w:bookmarkEnd w:id="0"/>
       <w:r>
         <w:rPr>
           <w:rFonts w:ascii="Times New Roman" w:eastAsia="Times New Roman" w:hAnsi="Times New Roman" w:cs="Times New Roman"/>
@@ -208,13 +206,7 @@
         <w:rPr>
           <w:rFonts w:ascii="Times New Roman" w:eastAsia="Times New Roman" w:hAnsi="Times New Roman" w:cs="Times New Roman"/>
         </w:rPr>
-        <w:t xml:space="preserve">Discrete Structures                                                      </w:t>
-      </w:r>
-      <w:r>
-        <w:rPr>
-          <w:rFonts w:ascii="Times New Roman" w:eastAsia="Times New Roman" w:hAnsi="Times New Roman" w:cs="Times New Roman"/>
-        </w:rPr>
-        <w:t xml:space="preserve">       Applied Statistics</w:t>
+        <w:t>Discrete Structures                                                             Applied Statistics</w:t>
       </w:r>
     </w:p>
     <w:p>
@@ -309,13 +301,7 @@
         <w:rPr>
           <w:rFonts w:ascii="Times New Roman" w:eastAsia="Times New Roman" w:hAnsi="Times New Roman" w:cs="Times New Roman"/>
         </w:rPr>
-        <w:t>Lead boot camp</w:t>
-      </w:r>
-      <w:r>
-        <w:rPr>
-          <w:rFonts w:ascii="Times New Roman" w:eastAsia="Times New Roman" w:hAnsi="Times New Roman" w:cs="Times New Roman"/>
-        </w:rPr>
-        <w:t>s during the winter session to prepare students for their upcoming Math class in the spring</w:t>
+        <w:t>Lead boot camps during the winter session to prepare students for their upcoming Math class in the spring</w:t>
       </w:r>
       <w:r>
         <w:rPr>
@@ -389,14 +375,7 @@
           <w:rFonts w:ascii="Times New Roman" w:eastAsia="Times New Roman" w:hAnsi="Times New Roman" w:cs="Times New Roman"/>
           <w:b/>
         </w:rPr>
-        <w:t xml:space="preserve">; Member of the Cooper Union Summer STEM Digital Logic Design Group, New York, NY                           </w:t>
-      </w:r>
-      <w:r>
-        <w:rPr>
-          <w:rFonts w:ascii="Times New Roman" w:eastAsia="Times New Roman" w:hAnsi="Times New Roman" w:cs="Times New Roman"/>
-          <w:b/>
-        </w:rPr>
-        <w:t xml:space="preserve">                                                                      </w:t>
+        <w:t xml:space="preserve">; Member of the Cooper Union Summer STEM Digital Logic Design Group, New York, NY                                                                                                 </w:t>
       </w:r>
       <w:r>
         <w:rPr>
@@ -456,13 +435,7 @@
         <w:rPr>
           <w:rFonts w:ascii="Times New Roman" w:eastAsia="Times New Roman" w:hAnsi="Times New Roman" w:cs="Times New Roman"/>
         </w:rPr>
-        <w:t>a six-week intensive electrical engineering course learning d</w:t>
-      </w:r>
-      <w:r>
-        <w:rPr>
-          <w:rFonts w:ascii="Times New Roman" w:eastAsia="Times New Roman" w:hAnsi="Times New Roman" w:cs="Times New Roman"/>
-        </w:rPr>
-        <w:t>igital logic and working on projects involving circuits such as clocks and timers.</w:t>
+        <w:t>a six-week intensive electrical engineering course learning digital logic and working on projects involving circuits such as clocks and timers.</w:t>
       </w:r>
     </w:p>
     <w:p>
@@ -515,17 +488,7 @@
           <w:szCs w:val="28"/>
           <w:u w:val="single"/>
         </w:rPr>
-        <w:t>P</w:t>
-      </w:r>
-      <w:r>
-        <w:rPr>
-          <w:rFonts w:ascii="Times New Roman" w:eastAsia="Times New Roman" w:hAnsi="Times New Roman" w:cs="Times New Roman"/>
-          <w:b/>
-          <w:sz w:val="28"/>
-          <w:szCs w:val="28"/>
-          <w:u w:val="single"/>
-        </w:rPr>
-        <w:t>rojects</w:t>
+        <w:t>Projects</w:t>
       </w:r>
     </w:p>
     <w:p>
@@ -572,13 +535,7 @@
         <w:rPr>
           <w:rFonts w:ascii="Times New Roman" w:eastAsia="Times New Roman" w:hAnsi="Times New Roman" w:cs="Times New Roman"/>
         </w:rPr>
-        <w:t>Created a statistical calculator that calculated 1-variable stats, confidence intervals, correlation coefficient, conducted hypothesis testing and even contains its own formula sheet for user conven</w:t>
-      </w:r>
-      <w:r>
-        <w:rPr>
-          <w:rFonts w:ascii="Times New Roman" w:eastAsia="Times New Roman" w:hAnsi="Times New Roman" w:cs="Times New Roman"/>
-        </w:rPr>
-        <w:t>ience using C++.</w:t>
+        <w:t>Created a statistical calculator that calculated 1-variable stats, confidence intervals, correlation coefficient, conducted hypothesis testing and even contains its own formula sheet for user convenience using C++.</w:t>
       </w:r>
     </w:p>
     <w:p>
@@ -639,13 +596,15 @@
         <w:rPr>
           <w:rFonts w:ascii="Times New Roman" w:eastAsia="Times New Roman" w:hAnsi="Times New Roman" w:cs="Times New Roman"/>
         </w:rPr>
-        <w:t xml:space="preserve"> that served its customers healthy food. It contains its own logo/app, sign-up section, plans and customer reviews using HTML and made inter</w:t>
-      </w:r>
-      <w:r>
-        <w:rPr>
-          <w:rFonts w:ascii="Times New Roman" w:eastAsia="Times New Roman" w:hAnsi="Times New Roman" w:cs="Times New Roman"/>
-        </w:rPr>
-        <w:t>active as well as optimized for multiple screen sizes using CSS.</w:t>
+        <w:t xml:space="preserve"> that served its customers healthy food. It contains its own logo/app, sign-up section, plans and customer reviews using HTML and made interactive as well as optimized for multiple screen sizes usin</w:t>
+      </w:r>
+      <w:bookmarkStart w:id="0" w:name="_GoBack"/>
+      <w:bookmarkEnd w:id="0"/>
+      <w:r>
+        <w:rPr>
+          <w:rFonts w:ascii="Times New Roman" w:eastAsia="Times New Roman" w:hAnsi="Times New Roman" w:cs="Times New Roman"/>
+        </w:rPr>
+        <w:t>g CSS.</w:t>
       </w:r>
       <w:r>
         <w:rPr>
@@ -657,6 +616,7 @@
     </w:p>
     <w:sectPr>
       <w:headerReference w:type="default" r:id="rId7"/>
+      <w:footerReference w:type="default" r:id="rId8"/>
       <w:pgSz w:w="12240" w:h="15840"/>
       <w:pgMar w:top="1440" w:right="1440" w:bottom="1440" w:left="1440" w:header="0" w:footer="720" w:gutter="0"/>
       <w:pgNumType w:start="1"/>
@@ -691,6 +651,66 @@
 </w:endnotes>
 </file>
 
+<file path=word/footer1.xml><?xml version="1.0" encoding="utf-8"?>
+<w:ftr xmlns:wpc="http://schemas.microsoft.com/office/word/2010/wordprocessingCanvas" xmlns:cx="http://schemas.microsoft.com/office/drawing/2014/chartex" xmlns:cx1="http://schemas.microsoft.com/office/drawing/2015/9/8/chartex" xmlns:cx2="http://schemas.microsoft.com/office/drawing/2015/10/21/chartex" xmlns:cx3="http://schemas.microsoft.com/office/drawing/2016/5/9/chartex" xmlns:cx4="http://schemas.microsoft.com/office/drawing/2016/5/10/chartex" xmlns:cx5="http://schemas.microsoft.com/office/drawing/2016/5/11/chartex" xmlns:cx6="http://schemas.microsoft.com/office/drawing/2016/5/12/chartex" xmlns:cx7="http://schemas.microsoft.com/office/drawing/2016/5/13/chartex" xmlns:cx8="http://schemas.microsoft.com/office/drawing/2016/5/14/chartex" xmlns:mc="http://schemas.openxmlformats.org/markup-compatibility/2006" xmlns:aink="http://schemas.microsoft.com/office/drawing/2016/ink" xmlns:am3d="http://schemas.microsoft.com/office/drawing/2017/model3d" xmlns:o="urn:schemas-microsoft-com:office:office" xmlns:r="http://schemas.openxmlformats.org/officeDocument/2006/relationships" xmlns:m="http://schemas.openxmlformats.org/officeDocument/2006/math" xmlns:v="urn:schemas-microsoft-com:vml" xmlns:wp14="http://schemas.microsoft.com/office/word/2010/wordprocessingDrawing" xmlns:wp="http://schemas.openxmlformats.org/drawingml/2006/wordprocessingDrawing" xmlns:w10="urn:schemas-microsoft-com:office:word" xmlns:w="http://schemas.openxmlformats.org/wordprocessingml/2006/main" xmlns:w14="http://schemas.microsoft.com/office/word/2010/wordml" xmlns:w15="http://schemas.microsoft.com/office/word/2012/wordml" xmlns:w16cid="http://schemas.microsoft.com/office/word/2016/wordml/cid" xmlns:w16se="http://schemas.microsoft.com/office/word/2015/wordml/symex" xmlns:wpg="http://schemas.microsoft.com/office/word/2010/wordprocessingGroup" xmlns:wpi="http://schemas.microsoft.com/office/word/2010/wordprocessingInk" xmlns:wne="http://schemas.microsoft.com/office/word/2006/wordml" xmlns:wps="http://schemas.microsoft.com/office/word/2010/wordprocessingShape" mc:Ignorable="w14 w15 w16se w16cid wp14">
+  <w:p>
+    <w:pPr>
+      <w:spacing w:line="240" w:lineRule="auto"/>
+      <w:contextualSpacing w:val="0"/>
+      <w:jc w:val="center"/>
+      <w:rPr>
+        <w:rFonts w:ascii="Times New Roman" w:eastAsia="Times New Roman" w:hAnsi="Times New Roman" w:cs="Times New Roman"/>
+        <w:sz w:val="24"/>
+        <w:szCs w:val="24"/>
+        <w:lang w:val="en-US"/>
+      </w:rPr>
+    </w:pPr>
+    <w:r>
+      <w:rPr>
+        <w:rFonts w:ascii="Times New Roman" w:eastAsia="Times New Roman" w:hAnsi="Times New Roman" w:cs="Times New Roman"/>
+        <w:b/>
+        <w:bCs/>
+        <w:i/>
+        <w:iCs/>
+        <w:color w:val="000000"/>
+        <w:lang w:val="en-US"/>
+      </w:rPr>
+      <w:t>R</w:t>
+    </w:r>
+    <w:r>
+      <w:rPr>
+        <w:rFonts w:ascii="Times New Roman" w:eastAsia="Times New Roman" w:hAnsi="Times New Roman" w:cs="Times New Roman"/>
+        <w:b/>
+        <w:bCs/>
+        <w:i/>
+        <w:iCs/>
+        <w:color w:val="000000"/>
+        <w:lang w:val="en-US"/>
+      </w:rPr>
+      <w:t xml:space="preserve">eferences </w:t>
+    </w:r>
+    <w:r>
+      <w:rPr>
+        <w:rFonts w:ascii="Times New Roman" w:eastAsia="Times New Roman" w:hAnsi="Times New Roman" w:cs="Times New Roman"/>
+        <w:b/>
+        <w:bCs/>
+        <w:i/>
+        <w:iCs/>
+        <w:color w:val="000000"/>
+        <w:lang w:val="en-US"/>
+      </w:rPr>
+      <w:t>Available Upon Request</w:t>
+    </w:r>
+  </w:p>
+  <w:p>
+    <w:pPr>
+      <w:pStyle w:val="Footer"/>
+      <w:jc w:val="center"/>
+    </w:pPr>
+  </w:p>
+</w:ftr>
+</file>
+
 <file path=word/footnotes.xml><?xml version="1.0" encoding="utf-8"?>
 <w:footnotes xmlns:wpc="http://schemas.microsoft.com/office/word/2010/wordprocessingCanvas" xmlns:cx="http://schemas.microsoft.com/office/drawing/2014/chartex" xmlns:cx1="http://schemas.microsoft.com/office/drawing/2015/9/8/chartex" xmlns:cx2="http://schemas.microsoft.com/office/drawing/2015/10/21/chartex" xmlns:cx3="http://schemas.microsoft.com/office/drawing/2016/5/9/chartex" xmlns:cx4="http://schemas.microsoft.com/office/drawing/2016/5/10/chartex" xmlns:cx5="http://schemas.microsoft.com/office/drawing/2016/5/11/chartex" xmlns:cx6="http://schemas.microsoft.com/office/drawing/2016/5/12/chartex" xmlns:cx7="http://schemas.microsoft.com/office/drawing/2016/5/13/chartex" xmlns:cx8="http://schemas.microsoft.com/office/drawing/2016/5/14/chartex" xmlns:mc="http://schemas.openxmlformats.org/markup-compatibility/2006" xmlns:aink="http://schemas.microsoft.com/office/drawing/2016/ink" xmlns:am3d="http://schemas.microsoft.com/office/drawing/2017/model3d" xmlns:o="urn:schemas-microsoft-com:office:office" xmlns:r="http://schemas.openxmlformats.org/officeDocument/2006/relationships" xmlns:m="http://schemas.openxmlformats.org/officeDocument/2006/math" xmlns:v="urn:schemas-microsoft-com:vml" xmlns:wp14="http://schemas.microsoft.com/office/word/2010/wordprocessingDrawing" xmlns:wp="http://schemas.openxmlformats.org/drawingml/2006/wordprocessingDrawing" xmlns:w10="urn:schemas-microsoft-com:office:word" xmlns:w="http://schemas.openxmlformats.org/wordprocessingml/2006/main" xmlns:w14="http://schemas.microsoft.com/office/word/2010/wordml" xmlns:w15="http://schemas.microsoft.com/office/word/2012/wordml" xmlns:w16cid="http://schemas.microsoft.com/office/word/2016/wordml/cid" xmlns:w16se="http://schemas.microsoft.com/office/word/2015/wordml/symex" xmlns:wpg="http://schemas.microsoft.com/office/word/2010/wordprocessingGroup" xmlns:wpi="http://schemas.microsoft.com/office/word/2010/wordprocessingInk" xmlns:wne="http://schemas.microsoft.com/office/word/2006/wordml" xmlns:wps="http://schemas.microsoft.com/office/word/2010/wordprocessingShape" mc:Ignorable="w14 w15 w16se w16cid wp14">
   <w:footnote w:type="separator" w:id="-1">
@@ -783,13 +803,7 @@
       <w:rPr>
         <w:rFonts w:ascii="Times New Roman" w:eastAsia="Times New Roman" w:hAnsi="Times New Roman" w:cs="Times New Roman"/>
       </w:rPr>
-      <w:t>Marin.Marinov38@myhunter.cuny.edu                                                                        New York,</w:t>
-    </w:r>
-    <w:r>
-      <w:rPr>
-        <w:rFonts w:ascii="Times New Roman" w:eastAsia="Times New Roman" w:hAnsi="Times New Roman" w:cs="Times New Roman"/>
-      </w:rPr>
-      <w:t xml:space="preserve"> NY, 10040</w:t>
+      <w:t>Marin.Marinov38@myhunter.cuny.edu                                                                        New York, NY, 10040</w:t>
     </w:r>
   </w:p>
   <w:p>
@@ -1591,6 +1605,50 @@
       <w:szCs w:val="30"/>
     </w:rPr>
   </w:style>
+  <w:style w:type="paragraph" w:styleId="Header">
+    <w:name w:val="header"/>
+    <w:basedOn w:val="Normal"/>
+    <w:link w:val="HeaderChar"/>
+    <w:uiPriority w:val="99"/>
+    <w:unhideWhenUsed/>
+    <w:rsid w:val="003C3874"/>
+    <w:pPr>
+      <w:tabs>
+        <w:tab w:val="center" w:pos="4680"/>
+        <w:tab w:val="right" w:pos="9360"/>
+      </w:tabs>
+      <w:spacing w:line="240" w:lineRule="auto"/>
+    </w:pPr>
+  </w:style>
+  <w:style w:type="character" w:customStyle="1" w:styleId="HeaderChar">
+    <w:name w:val="Header Char"/>
+    <w:basedOn w:val="DefaultParagraphFont"/>
+    <w:link w:val="Header"/>
+    <w:uiPriority w:val="99"/>
+    <w:rsid w:val="003C3874"/>
+  </w:style>
+  <w:style w:type="paragraph" w:styleId="Footer">
+    <w:name w:val="footer"/>
+    <w:basedOn w:val="Normal"/>
+    <w:link w:val="FooterChar"/>
+    <w:uiPriority w:val="99"/>
+    <w:unhideWhenUsed/>
+    <w:rsid w:val="003C3874"/>
+    <w:pPr>
+      <w:tabs>
+        <w:tab w:val="center" w:pos="4680"/>
+        <w:tab w:val="right" w:pos="9360"/>
+      </w:tabs>
+      <w:spacing w:line="240" w:lineRule="auto"/>
+    </w:pPr>
+  </w:style>
+  <w:style w:type="character" w:customStyle="1" w:styleId="FooterChar">
+    <w:name w:val="Footer Char"/>
+    <w:basedOn w:val="DefaultParagraphFont"/>
+    <w:link w:val="Footer"/>
+    <w:uiPriority w:val="99"/>
+    <w:rsid w:val="003C3874"/>
+  </w:style>
 </w:styles>
 </file>
 

</xml_diff>